<commit_message>
minor edits to error code returns
</commit_message>
<xml_diff>
--- a/proj5/report.docx
+++ b/proj5/report.docx
@@ -140,7 +140,45 @@
         <w:rPr>
           <w:rFonts w:ascii="Palatino Linotype" w:hAnsi="Palatino Linotype"/>
         </w:rPr>
-        <w:t xml:space="preserve"> good author will be able to impart specific philosophies or perspectives that the reader can pick up on.</w:t>
+        <w:t>those elements</w:t>
+      </w:r>
+      <w:r>
+        <w:rPr>
+          <w:rFonts w:ascii="Palatino Linotype" w:hAnsi="Palatino Linotype"/>
+        </w:rPr>
+        <w:t xml:space="preserve"> of the book, a</w:t>
+      </w:r>
+      <w:r>
+        <w:rPr>
+          <w:rFonts w:ascii="Palatino Linotype" w:hAnsi="Palatino Linotype"/>
+        </w:rPr>
+        <w:t xml:space="preserve"> good author will be able to impart specific philosophies or perspectives that the reader can pick up </w:t>
+      </w:r>
+      <w:proofErr w:type="gramStart"/>
+      <w:r>
+        <w:rPr>
+          <w:rFonts w:ascii="Palatino Linotype" w:hAnsi="Palatino Linotype"/>
+        </w:rPr>
+        <w:t>on</w:t>
+      </w:r>
+      <w:r>
+        <w:rPr>
+          <w:rFonts w:ascii="Palatino Linotype" w:hAnsi="Palatino Linotype"/>
+        </w:rPr>
+        <w:t>, and</w:t>
+      </w:r>
+      <w:proofErr w:type="gramEnd"/>
+      <w:r>
+        <w:rPr>
+          <w:rFonts w:ascii="Palatino Linotype" w:hAnsi="Palatino Linotype"/>
+        </w:rPr>
+        <w:t xml:space="preserve"> then connect them all to unify the ideas of the book</w:t>
+      </w:r>
+      <w:r>
+        <w:rPr>
+          <w:rFonts w:ascii="Palatino Linotype" w:hAnsi="Palatino Linotype"/>
+        </w:rPr>
+        <w:t>.</w:t>
       </w:r>
       <w:r>
         <w:rPr>
@@ -312,6 +350,7 @@
         </w:rPr>
         <w:t xml:space="preserve"> application-layer protocol defines its own framing. Each request and response line is terminated by a newline, and multi-line responses are explicitly terminated by a </w:t>
       </w:r>
+      <w:proofErr w:type="gramStart"/>
       <w:r>
         <w:rPr>
           <w:rFonts w:ascii="Palatino Linotype" w:hAnsi="Palatino Linotype"/>
@@ -320,10 +359,11 @@
       </w:r>
       <w:r>
         <w:rPr>
-          <w:rFonts w:ascii="Palatino Linotype" w:hAnsi="Palatino Linotype"/>
+          <w:rFonts w:ascii="Courier New" w:hAnsi="Courier New" w:cs="Courier New"/>
         </w:rPr>
         <w:t>.END</w:t>
       </w:r>
+      <w:proofErr w:type="gramEnd"/>
       <w:r>
         <w:rPr>
           <w:rFonts w:ascii="Palatino Linotype" w:hAnsi="Palatino Linotype"/>
@@ -348,7 +388,27 @@
         <w:rPr>
           <w:rFonts w:ascii="Palatino Linotype" w:hAnsi="Palatino Linotype"/>
         </w:rPr>
-        <w:t xml:space="preserve"> to read up to the newline boundary, and the client additionally reads until .END for multi-line commands. This means that all “message boundaries” are enforced at the application layer, as required by the project. The code uses TCP sockets (</w:t>
+        <w:t xml:space="preserve"> to read up to the newline boundary, and the client additionally reads </w:t>
+      </w:r>
+      <w:proofErr w:type="gramStart"/>
+      <w:r>
+        <w:rPr>
+          <w:rFonts w:ascii="Palatino Linotype" w:hAnsi="Palatino Linotype"/>
+        </w:rPr>
+        <w:t xml:space="preserve">until </w:t>
+      </w:r>
+      <w:r>
+        <w:rPr>
+          <w:rFonts w:ascii="Courier New" w:hAnsi="Courier New" w:cs="Courier New"/>
+        </w:rPr>
+        <w:t>.END</w:t>
+      </w:r>
+      <w:proofErr w:type="gramEnd"/>
+      <w:r>
+        <w:rPr>
+          <w:rFonts w:ascii="Palatino Linotype" w:hAnsi="Palatino Linotype"/>
+        </w:rPr>
+        <w:t xml:space="preserve"> for multi-line commands. This means that all “message boundaries” are enforced at the application layer, as required by the project. The code uses TCP sockets (</w:t>
       </w:r>
       <w:r>
         <w:rPr>
@@ -1074,7 +1134,7 @@
       <w:proofErr w:type="spellStart"/>
       <w:r>
         <w:rPr>
-          <w:rFonts w:ascii="Palatino Linotype" w:hAnsi="Palatino Linotype"/>
+          <w:rFonts w:ascii="Courier New" w:hAnsi="Courier New" w:cs="Courier New"/>
         </w:rPr>
         <w:t>enum</w:t>
       </w:r>
@@ -1083,7 +1143,7 @@
         <w:rPr>
           <w:rFonts w:ascii="Palatino Linotype" w:hAnsi="Palatino Linotype"/>
         </w:rPr>
-        <w:t>-like data and commands</w:t>
+        <w:t xml:space="preserve"> data and commands</w:t>
       </w:r>
       <w:r>
         <w:rPr>
@@ -1227,7 +1287,14 @@
         <w:rPr>
           <w:rFonts w:ascii="Palatino Linotype" w:hAnsi="Palatino Linotype"/>
         </w:rPr>
-        <w:t>Run:</w:t>
+        <w:t>Run</w:t>
+      </w:r>
+      <w:proofErr w:type="gramStart"/>
+      <w:r>
+        <w:rPr>
+          <w:rFonts w:ascii="Palatino Linotype" w:hAnsi="Palatino Linotype"/>
+        </w:rPr>
+        <w:t>:</w:t>
       </w:r>
       <w:r>
         <w:rPr>
@@ -1239,20 +1306,34 @@
         <w:rPr>
           <w:rFonts w:ascii="Courier New" w:hAnsi="Courier New" w:cs="Courier New"/>
         </w:rPr>
-        <w:t>./proj5d -p &lt;port&gt;</w:t>
-      </w:r>
-    </w:p>
-    <w:p>
-      <w:pPr>
-        <w:rPr>
-          <w:rFonts w:ascii="Palatino Linotype" w:hAnsi="Palatino Linotype"/>
-        </w:rPr>
-      </w:pPr>
-      <w:r>
-        <w:rPr>
-          <w:rFonts w:ascii="Palatino Linotype" w:hAnsi="Palatino Linotype"/>
-        </w:rPr>
-        <w:t>Example:</w:t>
+        <w:t>.</w:t>
+      </w:r>
+      <w:proofErr w:type="gramEnd"/>
+      <w:r>
+        <w:rPr>
+          <w:rFonts w:ascii="Courier New" w:hAnsi="Courier New" w:cs="Courier New"/>
+        </w:rPr>
+        <w:t>/proj5d -p &lt;port&gt;</w:t>
+      </w:r>
+    </w:p>
+    <w:p>
+      <w:pPr>
+        <w:rPr>
+          <w:rFonts w:ascii="Palatino Linotype" w:hAnsi="Palatino Linotype"/>
+        </w:rPr>
+      </w:pPr>
+      <w:r>
+        <w:rPr>
+          <w:rFonts w:ascii="Palatino Linotype" w:hAnsi="Palatino Linotype"/>
+        </w:rPr>
+        <w:t>Example</w:t>
+      </w:r>
+      <w:proofErr w:type="gramStart"/>
+      <w:r>
+        <w:rPr>
+          <w:rFonts w:ascii="Palatino Linotype" w:hAnsi="Palatino Linotype"/>
+        </w:rPr>
+        <w:t>:</w:t>
       </w:r>
       <w:r>
         <w:rPr>
@@ -1264,7 +1345,14 @@
         <w:rPr>
           <w:rFonts w:ascii="Courier New" w:hAnsi="Courier New" w:cs="Courier New"/>
         </w:rPr>
-        <w:t>./proj5d -p 5000</w:t>
+        <w:t>.</w:t>
+      </w:r>
+      <w:proofErr w:type="gramEnd"/>
+      <w:r>
+        <w:rPr>
+          <w:rFonts w:ascii="Courier New" w:hAnsi="Courier New" w:cs="Courier New"/>
+        </w:rPr>
+        <w:t>/proj5d -p 5000</w:t>
       </w:r>
     </w:p>
     <w:p>
@@ -1413,7 +1501,21 @@
         <w:rPr>
           <w:rFonts w:ascii="Palatino Linotype" w:hAnsi="Palatino Linotype"/>
         </w:rPr>
-        <w:t>Persists changes immediately to disk.</w:t>
+        <w:t xml:space="preserve">Persists </w:t>
+      </w:r>
+      <w:proofErr w:type="gramStart"/>
+      <w:r>
+        <w:rPr>
+          <w:rFonts w:ascii="Palatino Linotype" w:hAnsi="Palatino Linotype"/>
+        </w:rPr>
+        <w:t>changes</w:t>
+      </w:r>
+      <w:proofErr w:type="gramEnd"/>
+      <w:r>
+        <w:rPr>
+          <w:rFonts w:ascii="Palatino Linotype" w:hAnsi="Palatino Linotype"/>
+        </w:rPr>
+        <w:t xml:space="preserve"> immediately to disk.</w:t>
       </w:r>
     </w:p>
     <w:p>
@@ -1496,7 +1598,14 @@
         <w:rPr>
           <w:rFonts w:ascii="Palatino Linotype" w:hAnsi="Palatino Linotype"/>
         </w:rPr>
-        <w:t>Run:</w:t>
+        <w:t>Run</w:t>
+      </w:r>
+      <w:proofErr w:type="gramStart"/>
+      <w:r>
+        <w:rPr>
+          <w:rFonts w:ascii="Palatino Linotype" w:hAnsi="Palatino Linotype"/>
+        </w:rPr>
+        <w:t>:</w:t>
       </w:r>
       <w:r>
         <w:rPr>
@@ -1508,20 +1617,34 @@
         <w:rPr>
           <w:rFonts w:ascii="Courier New" w:hAnsi="Courier New" w:cs="Courier New"/>
         </w:rPr>
-        <w:t>./proj5 -h &lt;hostname&gt; -p &lt;port&gt;</w:t>
-      </w:r>
-    </w:p>
-    <w:p>
-      <w:pPr>
-        <w:rPr>
-          <w:rFonts w:ascii="Palatino Linotype" w:hAnsi="Palatino Linotype"/>
-        </w:rPr>
-      </w:pPr>
-      <w:r>
-        <w:rPr>
-          <w:rFonts w:ascii="Palatino Linotype" w:hAnsi="Palatino Linotype"/>
-        </w:rPr>
-        <w:t>Example:</w:t>
+        <w:t>.</w:t>
+      </w:r>
+      <w:proofErr w:type="gramEnd"/>
+      <w:r>
+        <w:rPr>
+          <w:rFonts w:ascii="Courier New" w:hAnsi="Courier New" w:cs="Courier New"/>
+        </w:rPr>
+        <w:t>/proj5 -h &lt;hostname&gt; -p &lt;port&gt;</w:t>
+      </w:r>
+    </w:p>
+    <w:p>
+      <w:pPr>
+        <w:rPr>
+          <w:rFonts w:ascii="Palatino Linotype" w:hAnsi="Palatino Linotype"/>
+        </w:rPr>
+      </w:pPr>
+      <w:r>
+        <w:rPr>
+          <w:rFonts w:ascii="Palatino Linotype" w:hAnsi="Palatino Linotype"/>
+        </w:rPr>
+        <w:t>Example</w:t>
+      </w:r>
+      <w:proofErr w:type="gramStart"/>
+      <w:r>
+        <w:rPr>
+          <w:rFonts w:ascii="Palatino Linotype" w:hAnsi="Palatino Linotype"/>
+        </w:rPr>
+        <w:t>:</w:t>
       </w:r>
       <w:r>
         <w:rPr>
@@ -1533,7 +1656,14 @@
         <w:rPr>
           <w:rFonts w:ascii="Courier New" w:hAnsi="Courier New" w:cs="Courier New"/>
         </w:rPr>
-        <w:t>./proj5 -h localhost -p 5000</w:t>
+        <w:t>.</w:t>
+      </w:r>
+      <w:proofErr w:type="gramEnd"/>
+      <w:r>
+        <w:rPr>
+          <w:rFonts w:ascii="Courier New" w:hAnsi="Courier New" w:cs="Courier New"/>
+        </w:rPr>
+        <w:t>/proj5 -h localhost -p 5000</w:t>
       </w:r>
     </w:p>
     <w:p>
@@ -1596,11 +1726,19 @@
           <w:rFonts w:ascii="Palatino Linotype" w:hAnsi="Palatino Linotype"/>
         </w:rPr>
       </w:pPr>
-      <w:r>
-        <w:rPr>
-          <w:rFonts w:ascii="Palatino Linotype" w:hAnsi="Palatino Linotype"/>
-        </w:rPr>
-        <w:t>Sends them to the server.</w:t>
+      <w:proofErr w:type="gramStart"/>
+      <w:r>
+        <w:rPr>
+          <w:rFonts w:ascii="Palatino Linotype" w:hAnsi="Palatino Linotype"/>
+        </w:rPr>
+        <w:t>Sends</w:t>
+      </w:r>
+      <w:proofErr w:type="gramEnd"/>
+      <w:r>
+        <w:rPr>
+          <w:rFonts w:ascii="Palatino Linotype" w:hAnsi="Palatino Linotype"/>
+        </w:rPr>
+        <w:t xml:space="preserve"> them to the server.</w:t>
       </w:r>
     </w:p>
     <w:p>
@@ -1705,6 +1843,7 @@
         </w:rPr>
         <w:t xml:space="preserve">), the client automatically continues reading until </w:t>
       </w:r>
+      <w:proofErr w:type="gramStart"/>
       <w:r>
         <w:rPr>
           <w:rFonts w:ascii="Palatino Linotype" w:hAnsi="Palatino Linotype"/>
@@ -1717,6 +1856,7 @@
         </w:rPr>
         <w:t>.END</w:t>
       </w:r>
+      <w:proofErr w:type="gramEnd"/>
       <w:r>
         <w:rPr>
           <w:rFonts w:ascii="Palatino Linotype" w:hAnsi="Palatino Linotype"/>
@@ -2253,29 +2393,49 @@
         <w:rPr>
           <w:rFonts w:ascii="Palatino Linotype" w:hAnsi="Palatino Linotype"/>
         </w:rPr>
-        <w:t xml:space="preserve">"OK" </w:t>
-      </w:r>
-      <w:r>
-        <w:rPr>
-          <w:rFonts w:ascii="Palatino Linotype" w:hAnsi="Palatino Linotype"/>
-        </w:rPr>
-        <w:t xml:space="preserve"> or “</w:t>
-      </w:r>
-      <w:r>
-        <w:rPr>
-          <w:rFonts w:ascii="Palatino Linotype" w:hAnsi="Palatino Linotype"/>
+        <w:t>"</w:t>
+      </w:r>
+      <w:r>
+        <w:rPr>
+          <w:rFonts w:ascii="Courier New" w:hAnsi="Courier New" w:cs="Courier New"/>
+        </w:rPr>
+        <w:t>OK</w:t>
+      </w:r>
+      <w:proofErr w:type="gramStart"/>
+      <w:r>
+        <w:rPr>
+          <w:rFonts w:ascii="Palatino Linotype" w:hAnsi="Palatino Linotype"/>
+        </w:rPr>
+        <w:t xml:space="preserve">" </w:t>
+      </w:r>
+      <w:r>
+        <w:rPr>
+          <w:rFonts w:ascii="Palatino Linotype" w:hAnsi="Palatino Linotype"/>
+        </w:rPr>
+        <w:t xml:space="preserve"> or</w:t>
+      </w:r>
+      <w:proofErr w:type="gramEnd"/>
+      <w:r>
+        <w:rPr>
+          <w:rFonts w:ascii="Palatino Linotype" w:hAnsi="Palatino Linotype"/>
+        </w:rPr>
+        <w:t xml:space="preserve"> “</w:t>
+      </w:r>
+      <w:r>
+        <w:rPr>
+          <w:rFonts w:ascii="Courier New" w:hAnsi="Courier New" w:cs="Courier New"/>
         </w:rPr>
         <w:t>ERR &lt;</w:t>
       </w:r>
       <w:r>
         <w:rPr>
-          <w:rFonts w:ascii="Palatino Linotype" w:hAnsi="Palatino Linotype"/>
+          <w:rFonts w:ascii="Courier New" w:hAnsi="Courier New" w:cs="Courier New"/>
         </w:rPr>
         <w:t>description</w:t>
       </w:r>
       <w:r>
         <w:rPr>
-          <w:rFonts w:ascii="Palatino Linotype" w:hAnsi="Palatino Linotype"/>
+          <w:rFonts w:ascii="Courier New" w:hAnsi="Courier New" w:cs="Courier New"/>
         </w:rPr>
         <w:t>&gt;</w:t>
       </w:r>
@@ -2342,14 +2502,22 @@
         <w:rPr>
           <w:rFonts w:ascii="Palatino Linotype" w:hAnsi="Palatino Linotype"/>
         </w:rPr>
-        <w:t xml:space="preserve"> “</w:t>
-      </w:r>
-      <w:r>
-        <w:rPr>
-          <w:rFonts w:ascii="Palatino Linotype" w:hAnsi="Palatino Linotype"/>
+        <w:t xml:space="preserve"> </w:t>
+      </w:r>
+      <w:proofErr w:type="gramStart"/>
+      <w:r>
+        <w:rPr>
+          <w:rFonts w:ascii="Palatino Linotype" w:hAnsi="Palatino Linotype"/>
+        </w:rPr>
+        <w:t>“</w:t>
+      </w:r>
+      <w:r>
+        <w:rPr>
+          <w:rFonts w:ascii="Courier New" w:hAnsi="Courier New" w:cs="Courier New"/>
         </w:rPr>
         <w:t>.END</w:t>
       </w:r>
+      <w:proofErr w:type="gramEnd"/>
       <w:r>
         <w:rPr>
           <w:rFonts w:ascii="Palatino Linotype" w:hAnsi="Palatino Linotype"/>
@@ -2385,7 +2553,35 @@
         <w:rPr>
           <w:rFonts w:ascii="Courier New" w:hAnsi="Courier New" w:cs="Courier New"/>
         </w:rPr>
-        <w:t>ADD &lt;TYPE&gt;;;&lt;title&gt;;;&lt;body&gt;</w:t>
+        <w:t>ADD &lt;TYPE</w:t>
+      </w:r>
+      <w:proofErr w:type="gramStart"/>
+      <w:r>
+        <w:rPr>
+          <w:rFonts w:ascii="Courier New" w:hAnsi="Courier New" w:cs="Courier New"/>
+        </w:rPr>
+        <w:t>&gt;;;&lt;</w:t>
+      </w:r>
+      <w:proofErr w:type="gramEnd"/>
+      <w:r>
+        <w:rPr>
+          <w:rFonts w:ascii="Courier New" w:hAnsi="Courier New" w:cs="Courier New"/>
+        </w:rPr>
+        <w:t>title</w:t>
+      </w:r>
+      <w:proofErr w:type="gramStart"/>
+      <w:r>
+        <w:rPr>
+          <w:rFonts w:ascii="Courier New" w:hAnsi="Courier New" w:cs="Courier New"/>
+        </w:rPr>
+        <w:t>&gt;;;&lt;</w:t>
+      </w:r>
+      <w:proofErr w:type="gramEnd"/>
+      <w:r>
+        <w:rPr>
+          <w:rFonts w:ascii="Courier New" w:hAnsi="Courier New" w:cs="Courier New"/>
+        </w:rPr>
+        <w:t>body&gt;</w:t>
       </w:r>
     </w:p>
     <w:p>
@@ -2787,6 +2983,7 @@
         </w:rPr>
         <w:t>TYPE</w:t>
       </w:r>
+      <w:proofErr w:type="gramStart"/>
       <w:r>
         <w:rPr>
           <w:rFonts w:ascii="Courier New" w:hAnsi="Courier New" w:cs="Courier New"/>
@@ -2805,12 +3002,14 @@
         </w:rPr>
         <w:t>&lt;</w:t>
       </w:r>
+      <w:proofErr w:type="gramEnd"/>
       <w:r>
         <w:rPr>
           <w:rFonts w:ascii="Courier New" w:hAnsi="Courier New" w:cs="Courier New"/>
         </w:rPr>
         <w:t>title</w:t>
       </w:r>
+      <w:proofErr w:type="gramStart"/>
       <w:r>
         <w:rPr>
           <w:rFonts w:ascii="Courier New" w:hAnsi="Courier New" w:cs="Courier New"/>
@@ -2829,6 +3028,7 @@
         </w:rPr>
         <w:t>&lt;</w:t>
       </w:r>
+      <w:proofErr w:type="gramEnd"/>
       <w:r>
         <w:rPr>
           <w:rFonts w:ascii="Courier New" w:hAnsi="Courier New" w:cs="Courier New"/>
@@ -2912,7 +3112,24 @@
         <w:t xml:space="preserve"> </w:t>
       </w:r>
       <w:r>
-        <w:t>OK &lt;id&gt; ;; &lt;title&gt;</w:t>
+        <w:rPr>
+          <w:rFonts w:ascii="Courier New" w:hAnsi="Courier New" w:cs="Courier New"/>
+        </w:rPr>
+        <w:t>OK &lt;id</w:t>
+      </w:r>
+      <w:proofErr w:type="gramStart"/>
+      <w:r>
+        <w:rPr>
+          <w:rFonts w:ascii="Courier New" w:hAnsi="Courier New" w:cs="Courier New"/>
+        </w:rPr>
+        <w:t>&gt; ;</w:t>
+      </w:r>
+      <w:proofErr w:type="gramEnd"/>
+      <w:r>
+        <w:rPr>
+          <w:rFonts w:ascii="Courier New" w:hAnsi="Courier New" w:cs="Courier New"/>
+        </w:rPr>
+        <w:t>; &lt;title&gt;</w:t>
       </w:r>
     </w:p>
     <w:p>
@@ -2982,6 +3199,7 @@
         </w:rPr>
         <w:t xml:space="preserve">occurs when the command does not contain exactly 3 </w:t>
       </w:r>
+      <w:proofErr w:type="gramStart"/>
       <w:r>
         <w:rPr>
           <w:rFonts w:ascii="Palatino Linotype" w:hAnsi="Palatino Linotype"/>
@@ -2994,6 +3212,7 @@
         </w:rPr>
         <w:t>;;</w:t>
       </w:r>
+      <w:proofErr w:type="gramEnd"/>
       <w:r>
         <w:rPr>
           <w:rFonts w:ascii="Palatino Linotype" w:hAnsi="Palatino Linotype"/>
@@ -3030,6 +3249,7 @@
         </w:rPr>
         <w:t>TYPE</w:t>
       </w:r>
+      <w:proofErr w:type="gramStart"/>
       <w:r>
         <w:rPr>
           <w:rFonts w:ascii="Courier New" w:hAnsi="Courier New" w:cs="Courier New"/>
@@ -3048,12 +3268,14 @@
         </w:rPr>
         <w:t>&lt;</w:t>
       </w:r>
+      <w:proofErr w:type="gramEnd"/>
       <w:r>
         <w:rPr>
           <w:rFonts w:ascii="Courier New" w:hAnsi="Courier New" w:cs="Courier New"/>
         </w:rPr>
         <w:t>title</w:t>
       </w:r>
+      <w:proofErr w:type="gramStart"/>
       <w:r>
         <w:rPr>
           <w:rFonts w:ascii="Courier New" w:hAnsi="Courier New" w:cs="Courier New"/>
@@ -3072,6 +3294,7 @@
         </w:rPr>
         <w:t>&lt;</w:t>
       </w:r>
+      <w:proofErr w:type="gramEnd"/>
       <w:r>
         <w:rPr>
           <w:rFonts w:ascii="Courier New" w:hAnsi="Courier New" w:cs="Courier New"/>
@@ -3453,7 +3676,49 @@
         <w:rPr>
           <w:rFonts w:ascii="Courier New" w:hAnsi="Courier New" w:cs="Courier New"/>
         </w:rPr>
-        <w:t>OK &lt;id&gt; ;; TYPE ;; title ;; body</w:t>
+        <w:t>OK &lt;id</w:t>
+      </w:r>
+      <w:proofErr w:type="gramStart"/>
+      <w:r>
+        <w:rPr>
+          <w:rFonts w:ascii="Courier New" w:hAnsi="Courier New" w:cs="Courier New"/>
+        </w:rPr>
+        <w:t>&gt; ;</w:t>
+      </w:r>
+      <w:proofErr w:type="gramEnd"/>
+      <w:r>
+        <w:rPr>
+          <w:rFonts w:ascii="Courier New" w:hAnsi="Courier New" w:cs="Courier New"/>
+        </w:rPr>
+        <w:t xml:space="preserve">; </w:t>
+      </w:r>
+      <w:proofErr w:type="gramStart"/>
+      <w:r>
+        <w:rPr>
+          <w:rFonts w:ascii="Courier New" w:hAnsi="Courier New" w:cs="Courier New"/>
+        </w:rPr>
+        <w:t>TYPE ;</w:t>
+      </w:r>
+      <w:proofErr w:type="gramEnd"/>
+      <w:r>
+        <w:rPr>
+          <w:rFonts w:ascii="Courier New" w:hAnsi="Courier New" w:cs="Courier New"/>
+        </w:rPr>
+        <w:t xml:space="preserve">; </w:t>
+      </w:r>
+      <w:proofErr w:type="gramStart"/>
+      <w:r>
+        <w:rPr>
+          <w:rFonts w:ascii="Courier New" w:hAnsi="Courier New" w:cs="Courier New"/>
+        </w:rPr>
+        <w:t>title ;</w:t>
+      </w:r>
+      <w:proofErr w:type="gramEnd"/>
+      <w:r>
+        <w:rPr>
+          <w:rFonts w:ascii="Courier New" w:hAnsi="Courier New" w:cs="Courier New"/>
+        </w:rPr>
+        <w:t>; body</w:t>
       </w:r>
     </w:p>
     <w:p>
@@ -3663,11 +3928,33 @@
           <w:rFonts w:ascii="Courier New" w:hAnsi="Courier New" w:cs="Courier New"/>
         </w:rPr>
       </w:pPr>
-      <w:r>
-        <w:rPr>
-          <w:rFonts w:ascii="Courier New" w:hAnsi="Courier New" w:cs="Courier New"/>
-        </w:rPr>
-        <w:t>id ;; title ;; body</w:t>
+      <w:proofErr w:type="gramStart"/>
+      <w:r>
+        <w:rPr>
+          <w:rFonts w:ascii="Courier New" w:hAnsi="Courier New" w:cs="Courier New"/>
+        </w:rPr>
+        <w:t>id ;</w:t>
+      </w:r>
+      <w:proofErr w:type="gramEnd"/>
+      <w:r>
+        <w:rPr>
+          <w:rFonts w:ascii="Courier New" w:hAnsi="Courier New" w:cs="Courier New"/>
+        </w:rPr>
+        <w:t xml:space="preserve">; </w:t>
+      </w:r>
+      <w:proofErr w:type="gramStart"/>
+      <w:r>
+        <w:rPr>
+          <w:rFonts w:ascii="Courier New" w:hAnsi="Courier New" w:cs="Courier New"/>
+        </w:rPr>
+        <w:t>title ;</w:t>
+      </w:r>
+      <w:proofErr w:type="gramEnd"/>
+      <w:r>
+        <w:rPr>
+          <w:rFonts w:ascii="Courier New" w:hAnsi="Courier New" w:cs="Courier New"/>
+        </w:rPr>
+        <w:t>; body</w:t>
       </w:r>
     </w:p>
     <w:p>
@@ -3691,12 +3978,14 @@
           <w:rFonts w:ascii="Courier New" w:hAnsi="Courier New" w:cs="Courier New"/>
         </w:rPr>
       </w:pPr>
+      <w:proofErr w:type="gramStart"/>
       <w:r>
         <w:rPr>
           <w:rFonts w:ascii="Courier New" w:hAnsi="Courier New" w:cs="Courier New"/>
         </w:rPr>
         <w:t>.END</w:t>
       </w:r>
+      <w:proofErr w:type="gramEnd"/>
     </w:p>
     <w:p>
       <w:pPr>
@@ -3958,11 +4247,33 @@
           <w:rFonts w:ascii="Courier New" w:hAnsi="Courier New" w:cs="Courier New"/>
         </w:rPr>
       </w:pPr>
-      <w:r>
-        <w:rPr>
-          <w:rFonts w:ascii="Courier New" w:hAnsi="Courier New" w:cs="Courier New"/>
-        </w:rPr>
-        <w:t>id ;; title ;; body</w:t>
+      <w:proofErr w:type="gramStart"/>
+      <w:r>
+        <w:rPr>
+          <w:rFonts w:ascii="Courier New" w:hAnsi="Courier New" w:cs="Courier New"/>
+        </w:rPr>
+        <w:t>id ;</w:t>
+      </w:r>
+      <w:proofErr w:type="gramEnd"/>
+      <w:r>
+        <w:rPr>
+          <w:rFonts w:ascii="Courier New" w:hAnsi="Courier New" w:cs="Courier New"/>
+        </w:rPr>
+        <w:t xml:space="preserve">; </w:t>
+      </w:r>
+      <w:proofErr w:type="gramStart"/>
+      <w:r>
+        <w:rPr>
+          <w:rFonts w:ascii="Courier New" w:hAnsi="Courier New" w:cs="Courier New"/>
+        </w:rPr>
+        <w:t>title ;</w:t>
+      </w:r>
+      <w:proofErr w:type="gramEnd"/>
+      <w:r>
+        <w:rPr>
+          <w:rFonts w:ascii="Courier New" w:hAnsi="Courier New" w:cs="Courier New"/>
+        </w:rPr>
+        <w:t>; body</w:t>
       </w:r>
     </w:p>
     <w:p>
@@ -3986,12 +4297,14 @@
           <w:rFonts w:ascii="Courier New" w:hAnsi="Courier New" w:cs="Courier New"/>
         </w:rPr>
       </w:pPr>
+      <w:proofErr w:type="gramStart"/>
       <w:r>
         <w:rPr>
           <w:rFonts w:ascii="Courier New" w:hAnsi="Courier New" w:cs="Courier New"/>
         </w:rPr>
         <w:t>.END</w:t>
       </w:r>
+      <w:proofErr w:type="gramEnd"/>
     </w:p>
     <w:p>
       <w:pPr>
@@ -4313,11 +4626,33 @@
           <w:rFonts w:ascii="Courier New" w:hAnsi="Courier New" w:cs="Courier New"/>
         </w:rPr>
       </w:pPr>
-      <w:r>
-        <w:rPr>
-          <w:rFonts w:ascii="Courier New" w:hAnsi="Courier New" w:cs="Courier New"/>
-        </w:rPr>
-        <w:t>id ;; title ;; body</w:t>
+      <w:proofErr w:type="gramStart"/>
+      <w:r>
+        <w:rPr>
+          <w:rFonts w:ascii="Courier New" w:hAnsi="Courier New" w:cs="Courier New"/>
+        </w:rPr>
+        <w:t>id ;</w:t>
+      </w:r>
+      <w:proofErr w:type="gramEnd"/>
+      <w:r>
+        <w:rPr>
+          <w:rFonts w:ascii="Courier New" w:hAnsi="Courier New" w:cs="Courier New"/>
+        </w:rPr>
+        <w:t xml:space="preserve">; </w:t>
+      </w:r>
+      <w:proofErr w:type="gramStart"/>
+      <w:r>
+        <w:rPr>
+          <w:rFonts w:ascii="Courier New" w:hAnsi="Courier New" w:cs="Courier New"/>
+        </w:rPr>
+        <w:t>title ;</w:t>
+      </w:r>
+      <w:proofErr w:type="gramEnd"/>
+      <w:r>
+        <w:rPr>
+          <w:rFonts w:ascii="Courier New" w:hAnsi="Courier New" w:cs="Courier New"/>
+        </w:rPr>
+        <w:t>; body</w:t>
       </w:r>
     </w:p>
     <w:p>
@@ -4341,12 +4676,14 @@
           <w:rFonts w:ascii="Courier New" w:hAnsi="Courier New" w:cs="Courier New"/>
         </w:rPr>
       </w:pPr>
+      <w:proofErr w:type="gramStart"/>
       <w:r>
         <w:rPr>
           <w:rFonts w:ascii="Courier New" w:hAnsi="Courier New" w:cs="Courier New"/>
         </w:rPr>
         <w:t>.END</w:t>
       </w:r>
+      <w:proofErr w:type="gramEnd"/>
     </w:p>
     <w:p>
       <w:pPr>
@@ -4604,7 +4941,21 @@
         <w:rPr>
           <w:rFonts w:ascii="Palatino Linotype" w:hAnsi="Palatino Linotype"/>
         </w:rPr>
-        <w:t xml:space="preserve">Performs a keyword search where all keywords k1..kn (case-insensitive) must appear somewhere in the item’s title or body. Items that do not contain </w:t>
+        <w:t>Performs a keyword search where all keywords k</w:t>
+      </w:r>
+      <w:proofErr w:type="gramStart"/>
+      <w:r>
+        <w:rPr>
+          <w:rFonts w:ascii="Palatino Linotype" w:hAnsi="Palatino Linotype"/>
+        </w:rPr>
+        <w:t>1..</w:t>
+      </w:r>
+      <w:proofErr w:type="gramEnd"/>
+      <w:r>
+        <w:rPr>
+          <w:rFonts w:ascii="Palatino Linotype" w:hAnsi="Palatino Linotype"/>
+        </w:rPr>
+        <w:t xml:space="preserve">kn (case-insensitive) must appear somewhere in the item’s title or body. Items that do not contain </w:t>
       </w:r>
       <w:r>
         <w:rPr>
@@ -4660,11 +5011,33 @@
           <w:rFonts w:ascii="Courier New" w:hAnsi="Courier New" w:cs="Courier New"/>
         </w:rPr>
       </w:pPr>
-      <w:r>
-        <w:rPr>
-          <w:rFonts w:ascii="Courier New" w:hAnsi="Courier New" w:cs="Courier New"/>
-        </w:rPr>
-        <w:t>id ;; title ;; body</w:t>
+      <w:proofErr w:type="gramStart"/>
+      <w:r>
+        <w:rPr>
+          <w:rFonts w:ascii="Courier New" w:hAnsi="Courier New" w:cs="Courier New"/>
+        </w:rPr>
+        <w:t>id ;</w:t>
+      </w:r>
+      <w:proofErr w:type="gramEnd"/>
+      <w:r>
+        <w:rPr>
+          <w:rFonts w:ascii="Courier New" w:hAnsi="Courier New" w:cs="Courier New"/>
+        </w:rPr>
+        <w:t xml:space="preserve">; </w:t>
+      </w:r>
+      <w:proofErr w:type="gramStart"/>
+      <w:r>
+        <w:rPr>
+          <w:rFonts w:ascii="Courier New" w:hAnsi="Courier New" w:cs="Courier New"/>
+        </w:rPr>
+        <w:t>title ;</w:t>
+      </w:r>
+      <w:proofErr w:type="gramEnd"/>
+      <w:r>
+        <w:rPr>
+          <w:rFonts w:ascii="Courier New" w:hAnsi="Courier New" w:cs="Courier New"/>
+        </w:rPr>
+        <w:t>; body</w:t>
       </w:r>
     </w:p>
     <w:p>
@@ -4688,12 +5061,14 @@
           <w:rFonts w:ascii="Courier New" w:hAnsi="Courier New" w:cs="Courier New"/>
         </w:rPr>
       </w:pPr>
+      <w:proofErr w:type="gramStart"/>
       <w:r>
         <w:rPr>
           <w:rFonts w:ascii="Courier New" w:hAnsi="Courier New" w:cs="Courier New"/>
         </w:rPr>
         <w:t>.END</w:t>
       </w:r>
+      <w:proofErr w:type="gramEnd"/>
     </w:p>
     <w:p>
       <w:pPr>
@@ -4726,7 +5101,7 @@
       </w:pPr>
       <w:r>
         <w:rPr>
-          <w:rFonts w:ascii="Palatino Linotype" w:hAnsi="Palatino Linotype"/>
+          <w:rFonts w:ascii="Courier New" w:hAnsi="Courier New" w:cs="Courier New"/>
         </w:rPr>
         <w:t>ERR MALFORMED-REQUEST</w:t>
       </w:r>
@@ -4750,7 +5125,7 @@
       </w:pPr>
       <w:r>
         <w:rPr>
-          <w:rFonts w:ascii="Palatino Linotype" w:hAnsi="Palatino Linotype"/>
+          <w:rFonts w:ascii="Courier New" w:hAnsi="Courier New" w:cs="Courier New"/>
         </w:rPr>
         <w:t>ERR NOT-FOUND</w:t>
       </w:r>
@@ -5205,7 +5580,49 @@
         <w:rPr>
           <w:rFonts w:ascii="Courier New" w:hAnsi="Courier New" w:cs="Courier New"/>
         </w:rPr>
-        <w:t>&lt;id&gt; ;; TYPE ;; title ;; body</w:t>
+        <w:t>&lt;id</w:t>
+      </w:r>
+      <w:proofErr w:type="gramStart"/>
+      <w:r>
+        <w:rPr>
+          <w:rFonts w:ascii="Courier New" w:hAnsi="Courier New" w:cs="Courier New"/>
+        </w:rPr>
+        <w:t>&gt; ;</w:t>
+      </w:r>
+      <w:proofErr w:type="gramEnd"/>
+      <w:r>
+        <w:rPr>
+          <w:rFonts w:ascii="Courier New" w:hAnsi="Courier New" w:cs="Courier New"/>
+        </w:rPr>
+        <w:t xml:space="preserve">; </w:t>
+      </w:r>
+      <w:proofErr w:type="gramStart"/>
+      <w:r>
+        <w:rPr>
+          <w:rFonts w:ascii="Courier New" w:hAnsi="Courier New" w:cs="Courier New"/>
+        </w:rPr>
+        <w:t>TYPE ;</w:t>
+      </w:r>
+      <w:proofErr w:type="gramEnd"/>
+      <w:r>
+        <w:rPr>
+          <w:rFonts w:ascii="Courier New" w:hAnsi="Courier New" w:cs="Courier New"/>
+        </w:rPr>
+        <w:t xml:space="preserve">; </w:t>
+      </w:r>
+      <w:proofErr w:type="gramStart"/>
+      <w:r>
+        <w:rPr>
+          <w:rFonts w:ascii="Courier New" w:hAnsi="Courier New" w:cs="Courier New"/>
+        </w:rPr>
+        <w:t>title ;</w:t>
+      </w:r>
+      <w:proofErr w:type="gramEnd"/>
+      <w:r>
+        <w:rPr>
+          <w:rFonts w:ascii="Courier New" w:hAnsi="Courier New" w:cs="Courier New"/>
+        </w:rPr>
+        <w:t>; body</w:t>
       </w:r>
     </w:p>
     <w:p>
@@ -5241,7 +5658,49 @@
         <w:rPr>
           <w:rFonts w:ascii="Courier New" w:hAnsi="Courier New" w:cs="Courier New"/>
         </w:rPr>
-        <w:t>&lt;neighbor1&gt; ;; TYPE ;; title ;; body</w:t>
+        <w:t>&lt;neighbor1</w:t>
+      </w:r>
+      <w:proofErr w:type="gramStart"/>
+      <w:r>
+        <w:rPr>
+          <w:rFonts w:ascii="Courier New" w:hAnsi="Courier New" w:cs="Courier New"/>
+        </w:rPr>
+        <w:t>&gt; ;</w:t>
+      </w:r>
+      <w:proofErr w:type="gramEnd"/>
+      <w:r>
+        <w:rPr>
+          <w:rFonts w:ascii="Courier New" w:hAnsi="Courier New" w:cs="Courier New"/>
+        </w:rPr>
+        <w:t xml:space="preserve">; </w:t>
+      </w:r>
+      <w:proofErr w:type="gramStart"/>
+      <w:r>
+        <w:rPr>
+          <w:rFonts w:ascii="Courier New" w:hAnsi="Courier New" w:cs="Courier New"/>
+        </w:rPr>
+        <w:t>TYPE ;</w:t>
+      </w:r>
+      <w:proofErr w:type="gramEnd"/>
+      <w:r>
+        <w:rPr>
+          <w:rFonts w:ascii="Courier New" w:hAnsi="Courier New" w:cs="Courier New"/>
+        </w:rPr>
+        <w:t xml:space="preserve">; </w:t>
+      </w:r>
+      <w:proofErr w:type="gramStart"/>
+      <w:r>
+        <w:rPr>
+          <w:rFonts w:ascii="Courier New" w:hAnsi="Courier New" w:cs="Courier New"/>
+        </w:rPr>
+        <w:t>title ;</w:t>
+      </w:r>
+      <w:proofErr w:type="gramEnd"/>
+      <w:r>
+        <w:rPr>
+          <w:rFonts w:ascii="Courier New" w:hAnsi="Courier New" w:cs="Courier New"/>
+        </w:rPr>
+        <w:t>; body</w:t>
       </w:r>
     </w:p>
     <w:p>
@@ -5265,12 +5724,14 @@
           <w:rFonts w:ascii="Courier New" w:hAnsi="Courier New" w:cs="Courier New"/>
         </w:rPr>
       </w:pPr>
+      <w:proofErr w:type="gramStart"/>
       <w:r>
         <w:rPr>
           <w:rFonts w:ascii="Courier New" w:hAnsi="Courier New" w:cs="Courier New"/>
         </w:rPr>
         <w:t>.END</w:t>
       </w:r>
+      <w:proofErr w:type="gramEnd"/>
     </w:p>
     <w:p>
       <w:pPr>
@@ -5632,12 +6093,14 @@
           <w:rFonts w:ascii="Courier New" w:hAnsi="Courier New" w:cs="Courier New"/>
         </w:rPr>
       </w:pPr>
+      <w:proofErr w:type="gramStart"/>
       <w:r>
         <w:rPr>
           <w:rFonts w:ascii="Courier New" w:hAnsi="Courier New" w:cs="Courier New"/>
         </w:rPr>
         <w:t>.END</w:t>
       </w:r>
+      <w:proofErr w:type="gramEnd"/>
     </w:p>
     <w:p>
       <w:pPr>
@@ -5744,7 +6207,49 @@
         <w:rPr>
           <w:rFonts w:ascii="Courier New" w:hAnsi="Courier New" w:cs="Courier New"/>
         </w:rPr>
-        <w:t>OK &lt;id&gt; ;; TYPE ;; title ;; body</w:t>
+        <w:t>OK &lt;id</w:t>
+      </w:r>
+      <w:proofErr w:type="gramStart"/>
+      <w:r>
+        <w:rPr>
+          <w:rFonts w:ascii="Courier New" w:hAnsi="Courier New" w:cs="Courier New"/>
+        </w:rPr>
+        <w:t>&gt; ;</w:t>
+      </w:r>
+      <w:proofErr w:type="gramEnd"/>
+      <w:r>
+        <w:rPr>
+          <w:rFonts w:ascii="Courier New" w:hAnsi="Courier New" w:cs="Courier New"/>
+        </w:rPr>
+        <w:t xml:space="preserve">; </w:t>
+      </w:r>
+      <w:proofErr w:type="gramStart"/>
+      <w:r>
+        <w:rPr>
+          <w:rFonts w:ascii="Courier New" w:hAnsi="Courier New" w:cs="Courier New"/>
+        </w:rPr>
+        <w:t>TYPE ;</w:t>
+      </w:r>
+      <w:proofErr w:type="gramEnd"/>
+      <w:r>
+        <w:rPr>
+          <w:rFonts w:ascii="Courier New" w:hAnsi="Courier New" w:cs="Courier New"/>
+        </w:rPr>
+        <w:t xml:space="preserve">; </w:t>
+      </w:r>
+      <w:proofErr w:type="gramStart"/>
+      <w:r>
+        <w:rPr>
+          <w:rFonts w:ascii="Courier New" w:hAnsi="Courier New" w:cs="Courier New"/>
+        </w:rPr>
+        <w:t>title ;</w:t>
+      </w:r>
+      <w:proofErr w:type="gramEnd"/>
+      <w:r>
+        <w:rPr>
+          <w:rFonts w:ascii="Courier New" w:hAnsi="Courier New" w:cs="Courier New"/>
+        </w:rPr>
+        <w:t>; body</w:t>
       </w:r>
     </w:p>
     <w:p>
@@ -5865,7 +6370,19 @@
         <w:rPr>
           <w:rFonts w:ascii="Courier New" w:hAnsi="Courier New" w:cs="Courier New"/>
         </w:rPr>
-        <w:t>NEWB &lt;name&gt;</w:t>
+        <w:t>NEWB &lt;</w:t>
+      </w:r>
+      <w:r>
+        <w:rPr>
+          <w:rFonts w:ascii="Courier New" w:hAnsi="Courier New" w:cs="Courier New"/>
+        </w:rPr>
+        <w:t xml:space="preserve">book </w:t>
+      </w:r>
+      <w:r>
+        <w:rPr>
+          <w:rFonts w:ascii="Courier New" w:hAnsi="Courier New" w:cs="Courier New"/>
+        </w:rPr>
+        <w:t>name&gt;</w:t>
       </w:r>
     </w:p>
     <w:p>
@@ -5923,7 +6440,19 @@
         <w:rPr>
           <w:rFonts w:ascii="Courier New" w:hAnsi="Courier New" w:cs="Courier New"/>
         </w:rPr>
-        <w:t>&lt;name&gt;_</w:t>
+        <w:t>&lt;</w:t>
+      </w:r>
+      <w:r>
+        <w:rPr>
+          <w:rFonts w:ascii="Courier New" w:hAnsi="Courier New" w:cs="Courier New"/>
+        </w:rPr>
+        <w:t xml:space="preserve">book </w:t>
+      </w:r>
+      <w:r>
+        <w:rPr>
+          <w:rFonts w:ascii="Courier New" w:hAnsi="Courier New" w:cs="Courier New"/>
+        </w:rPr>
+        <w:t>name&gt;_</w:t>
       </w:r>
       <w:proofErr w:type="spellStart"/>
       <w:r>
@@ -5943,7 +6472,19 @@
         <w:rPr>
           <w:rFonts w:ascii="Courier New" w:hAnsi="Courier New" w:cs="Courier New"/>
         </w:rPr>
-        <w:t>&lt;name&gt;_</w:t>
+        <w:t>&lt;</w:t>
+      </w:r>
+      <w:r>
+        <w:rPr>
+          <w:rFonts w:ascii="Courier New" w:hAnsi="Courier New" w:cs="Courier New"/>
+        </w:rPr>
+        <w:t xml:space="preserve">book </w:t>
+      </w:r>
+      <w:r>
+        <w:rPr>
+          <w:rFonts w:ascii="Courier New" w:hAnsi="Courier New" w:cs="Courier New"/>
+        </w:rPr>
+        <w:t>name&gt;_</w:t>
       </w:r>
       <w:proofErr w:type="spellStart"/>
       <w:r>
@@ -6168,6 +6709,7 @@
         <w:t xml:space="preserve">the book exists, </w:t>
       </w:r>
       <w:proofErr w:type="spellStart"/>
+      <w:proofErr w:type="gramStart"/>
       <w:r>
         <w:rPr>
           <w:rFonts w:ascii="Palatino Linotype" w:hAnsi="Palatino Linotype"/>
@@ -6175,6 +6717,7 @@
         <w:t>i.e</w:t>
       </w:r>
       <w:proofErr w:type="spellEnd"/>
+      <w:proofErr w:type="gramEnd"/>
       <w:r>
         <w:rPr>
           <w:rFonts w:ascii="Palatino Linotype" w:hAnsi="Palatino Linotype"/>
@@ -6347,7 +6890,19 @@
         <w:rPr>
           <w:rFonts w:ascii="Courier New" w:hAnsi="Courier New" w:cs="Courier New"/>
         </w:rPr>
-        <w:t>LOADB &lt;name&gt;</w:t>
+        <w:t>LOADB &lt;</w:t>
+      </w:r>
+      <w:r>
+        <w:rPr>
+          <w:rFonts w:ascii="Courier New" w:hAnsi="Courier New" w:cs="Courier New"/>
+        </w:rPr>
+        <w:t xml:space="preserve">book </w:t>
+      </w:r>
+      <w:r>
+        <w:rPr>
+          <w:rFonts w:ascii="Courier New" w:hAnsi="Courier New" w:cs="Courier New"/>
+        </w:rPr>
+        <w:t>name&gt;</w:t>
       </w:r>
     </w:p>
     <w:p>
@@ -6377,7 +6932,21 @@
         <w:rPr>
           <w:rFonts w:ascii="Palatino Linotype" w:hAnsi="Palatino Linotype"/>
         </w:rPr>
-        <w:t>Loads an existing book into memory and makes it the active book. The server sets</w:t>
+        <w:t xml:space="preserve">Loads an existing book into memory and makes it </w:t>
+      </w:r>
+      <w:proofErr w:type="gramStart"/>
+      <w:r>
+        <w:rPr>
+          <w:rFonts w:ascii="Palatino Linotype" w:hAnsi="Palatino Linotype"/>
+        </w:rPr>
+        <w:t>the</w:t>
+      </w:r>
+      <w:proofErr w:type="gramEnd"/>
+      <w:r>
+        <w:rPr>
+          <w:rFonts w:ascii="Palatino Linotype" w:hAnsi="Palatino Linotype"/>
+        </w:rPr>
+        <w:t xml:space="preserve"> active book. The server sets</w:t>
       </w:r>
       <w:r>
         <w:rPr>
@@ -6397,7 +6966,19 @@
         <w:rPr>
           <w:rFonts w:ascii="Courier New" w:hAnsi="Courier New" w:cs="Courier New"/>
         </w:rPr>
-        <w:t xml:space="preserve"> = &lt;name&gt;_</w:t>
+        <w:t xml:space="preserve"> = &lt;</w:t>
+      </w:r>
+      <w:r>
+        <w:rPr>
+          <w:rFonts w:ascii="Courier New" w:hAnsi="Courier New" w:cs="Courier New"/>
+        </w:rPr>
+        <w:t xml:space="preserve">book </w:t>
+      </w:r>
+      <w:r>
+        <w:rPr>
+          <w:rFonts w:ascii="Courier New" w:hAnsi="Courier New" w:cs="Courier New"/>
+        </w:rPr>
+        <w:t>name&gt;_</w:t>
       </w:r>
       <w:proofErr w:type="spellStart"/>
       <w:r>
@@ -6425,7 +7006,19 @@
         <w:rPr>
           <w:rFonts w:ascii="Courier New" w:hAnsi="Courier New" w:cs="Courier New"/>
         </w:rPr>
-        <w:t xml:space="preserve"> = &lt;name&gt;_</w:t>
+        <w:t xml:space="preserve"> = &lt;</w:t>
+      </w:r>
+      <w:r>
+        <w:rPr>
+          <w:rFonts w:ascii="Courier New" w:hAnsi="Courier New" w:cs="Courier New"/>
+        </w:rPr>
+        <w:t xml:space="preserve">book </w:t>
+      </w:r>
+      <w:r>
+        <w:rPr>
+          <w:rFonts w:ascii="Courier New" w:hAnsi="Courier New" w:cs="Courier New"/>
+        </w:rPr>
+        <w:t>name&gt;_</w:t>
       </w:r>
       <w:proofErr w:type="spellStart"/>
       <w:r>
@@ -6454,6 +7047,7 @@
         <w:t xml:space="preserve">hen calls </w:t>
       </w:r>
       <w:proofErr w:type="spellStart"/>
+      <w:proofErr w:type="gramStart"/>
       <w:r>
         <w:rPr>
           <w:rFonts w:ascii="Courier New" w:hAnsi="Courier New" w:cs="Courier New"/>
@@ -6465,7 +7059,14 @@
         <w:rPr>
           <w:rFonts w:ascii="Courier New" w:hAnsi="Courier New" w:cs="Courier New"/>
         </w:rPr>
-        <w:t>()</w:t>
+        <w:t>(</w:t>
+      </w:r>
+      <w:proofErr w:type="gramEnd"/>
+      <w:r>
+        <w:rPr>
+          <w:rFonts w:ascii="Courier New" w:hAnsi="Courier New" w:cs="Courier New"/>
+        </w:rPr>
+        <w:t>)</w:t>
       </w:r>
       <w:r>
         <w:rPr>
@@ -7088,13 +7689,27 @@
         <w:rPr>
           <w:rFonts w:ascii="Palatino Linotype" w:hAnsi="Palatino Linotype"/>
         </w:rPr>
-        <w:t xml:space="preserve"> either </w:t>
-      </w:r>
-      <w:r>
-        <w:rPr>
-          <w:rFonts w:ascii="Palatino Linotype" w:hAnsi="Palatino Linotype"/>
-        </w:rPr>
-        <w:t>files fails.</w:t>
+        <w:t xml:space="preserve"> </w:t>
+      </w:r>
+      <w:proofErr w:type="gramStart"/>
+      <w:r>
+        <w:rPr>
+          <w:rFonts w:ascii="Palatino Linotype" w:hAnsi="Palatino Linotype"/>
+        </w:rPr>
+        <w:t xml:space="preserve">either </w:t>
+      </w:r>
+      <w:r>
+        <w:rPr>
+          <w:rFonts w:ascii="Palatino Linotype" w:hAnsi="Palatino Linotype"/>
+        </w:rPr>
+        <w:t>files</w:t>
+      </w:r>
+      <w:proofErr w:type="gramEnd"/>
+      <w:r>
+        <w:rPr>
+          <w:rFonts w:ascii="Palatino Linotype" w:hAnsi="Palatino Linotype"/>
+        </w:rPr>
+        <w:t xml:space="preserve"> fails.</w:t>
       </w:r>
       <w:r>
         <w:rPr>
@@ -7178,11 +7793,33 @@
         </w:rPr>
         <w:t xml:space="preserve"> </w:t>
       </w:r>
-      <w:r>
-        <w:rPr>
-          <w:rFonts w:ascii="Palatino Linotype" w:hAnsi="Palatino Linotype"/>
-        </w:rPr>
-        <w:t xml:space="preserve">Reports which book is currently active. The active book name is derived from the items file name when the server starts, or from the last successful </w:t>
+      <w:proofErr w:type="gramStart"/>
+      <w:r>
+        <w:rPr>
+          <w:rFonts w:ascii="Palatino Linotype" w:hAnsi="Palatino Linotype"/>
+        </w:rPr>
+        <w:t>Reports</w:t>
+      </w:r>
+      <w:proofErr w:type="gramEnd"/>
+      <w:r>
+        <w:rPr>
+          <w:rFonts w:ascii="Palatino Linotype" w:hAnsi="Palatino Linotype"/>
+        </w:rPr>
+        <w:t xml:space="preserve"> which book is currently active. The active book name is derived from the </w:t>
+      </w:r>
+      <w:proofErr w:type="gramStart"/>
+      <w:r>
+        <w:rPr>
+          <w:rFonts w:ascii="Palatino Linotype" w:hAnsi="Palatino Linotype"/>
+        </w:rPr>
+        <w:t>items</w:t>
+      </w:r>
+      <w:proofErr w:type="gramEnd"/>
+      <w:r>
+        <w:rPr>
+          <w:rFonts w:ascii="Palatino Linotype" w:hAnsi="Palatino Linotype"/>
+        </w:rPr>
+        <w:t xml:space="preserve"> file name when the server starts, or from the last successful </w:t>
       </w:r>
       <w:r>
         <w:rPr>
@@ -7512,12 +8149,14 @@
           <w:rFonts w:ascii="Courier New" w:hAnsi="Courier New" w:cs="Courier New"/>
         </w:rPr>
       </w:pPr>
+      <w:proofErr w:type="gramStart"/>
       <w:r>
         <w:rPr>
           <w:rFonts w:ascii="Courier New" w:hAnsi="Courier New" w:cs="Courier New"/>
         </w:rPr>
         <w:t>.END</w:t>
       </w:r>
+      <w:proofErr w:type="gramEnd"/>
     </w:p>
     <w:p>
       <w:pPr>
@@ -7858,11 +8497,19 @@
         </w:rPr>
         <w:t xml:space="preserve">All actual Item objects are stored in a </w:t>
       </w:r>
-      <w:r>
-        <w:rPr>
-          <w:rFonts w:ascii="Courier New" w:hAnsi="Courier New" w:cs="Courier New"/>
-        </w:rPr>
-        <w:t>std::vector&lt;Item&gt;</w:t>
+      <w:proofErr w:type="gramStart"/>
+      <w:r>
+        <w:rPr>
+          <w:rFonts w:ascii="Courier New" w:hAnsi="Courier New" w:cs="Courier New"/>
+        </w:rPr>
+        <w:t>std::</w:t>
+      </w:r>
+      <w:proofErr w:type="gramEnd"/>
+      <w:r>
+        <w:rPr>
+          <w:rFonts w:ascii="Courier New" w:hAnsi="Courier New" w:cs="Courier New"/>
+        </w:rPr>
+        <w:t>vector&lt;Item&gt;</w:t>
       </w:r>
       <w:r>
         <w:rPr>
@@ -7954,7 +8601,21 @@
         <w:rPr>
           <w:rFonts w:ascii="Palatino Linotype" w:hAnsi="Palatino Linotype"/>
         </w:rPr>
-        <w:t xml:space="preserve"> to allow O(1) fetches by ID.</w:t>
+        <w:t xml:space="preserve"> to allow </w:t>
+      </w:r>
+      <w:proofErr w:type="gramStart"/>
+      <w:r>
+        <w:rPr>
+          <w:rFonts w:ascii="Palatino Linotype" w:hAnsi="Palatino Linotype"/>
+        </w:rPr>
+        <w:t>O(</w:t>
+      </w:r>
+      <w:proofErr w:type="gramEnd"/>
+      <w:r>
+        <w:rPr>
+          <w:rFonts w:ascii="Palatino Linotype" w:hAnsi="Palatino Linotype"/>
+        </w:rPr>
+        <w:t>1) fetches by ID.</w:t>
       </w:r>
     </w:p>
     <w:p>
@@ -8028,14 +8689,28 @@
         <w:rPr>
           <w:rFonts w:ascii="Courier New" w:hAnsi="Courier New" w:cs="Courier New"/>
         </w:rPr>
-        <w:t>pop_back</w:t>
+        <w:t>pop_</w:t>
+      </w:r>
+      <w:proofErr w:type="gramStart"/>
+      <w:r>
+        <w:rPr>
+          <w:rFonts w:ascii="Courier New" w:hAnsi="Courier New" w:cs="Courier New"/>
+        </w:rPr>
+        <w:t>back</w:t>
       </w:r>
       <w:proofErr w:type="spellEnd"/>
       <w:r>
         <w:rPr>
           <w:rFonts w:ascii="Courier New" w:hAnsi="Courier New" w:cs="Courier New"/>
         </w:rPr>
-        <w:t>()</w:t>
+        <w:t>(</w:t>
+      </w:r>
+      <w:proofErr w:type="gramEnd"/>
+      <w:r>
+        <w:rPr>
+          <w:rFonts w:ascii="Courier New" w:hAnsi="Courier New" w:cs="Courier New"/>
+        </w:rPr>
+        <w:t>)</w:t>
       </w:r>
       <w:r>
         <w:rPr>
@@ -8099,7 +8774,21 @@
         <w:rPr>
           <w:rFonts w:ascii="Palatino Linotype" w:hAnsi="Palatino Linotype"/>
         </w:rPr>
-        <w:t>This avoids O(n) erase operations inside a vector and keeps memory compact.</w:t>
+        <w:t xml:space="preserve">This avoids O(n) </w:t>
+      </w:r>
+      <w:proofErr w:type="gramStart"/>
+      <w:r>
+        <w:rPr>
+          <w:rFonts w:ascii="Palatino Linotype" w:hAnsi="Palatino Linotype"/>
+        </w:rPr>
+        <w:t>erase</w:t>
+      </w:r>
+      <w:proofErr w:type="gramEnd"/>
+      <w:r>
+        <w:rPr>
+          <w:rFonts w:ascii="Palatino Linotype" w:hAnsi="Palatino Linotype"/>
+        </w:rPr>
+        <w:t xml:space="preserve"> operations inside a vector and keeps memory compact.</w:t>
       </w:r>
     </w:p>
     <w:p>
@@ -8148,7 +8837,25 @@
           <w:b/>
           <w:bCs/>
         </w:rPr>
-        <w:t xml:space="preserve">) – O(1) ID </w:t>
+        <w:t xml:space="preserve">) – </w:t>
+      </w:r>
+      <w:proofErr w:type="gramStart"/>
+      <w:r>
+        <w:rPr>
+          <w:rFonts w:ascii="Palatino Linotype" w:hAnsi="Palatino Linotype"/>
+          <w:b/>
+          <w:bCs/>
+        </w:rPr>
+        <w:t>O(</w:t>
+      </w:r>
+      <w:proofErr w:type="gramEnd"/>
+      <w:r>
+        <w:rPr>
+          <w:rFonts w:ascii="Palatino Linotype" w:hAnsi="Palatino Linotype"/>
+          <w:b/>
+          <w:bCs/>
+        </w:rPr>
+        <w:t xml:space="preserve">1) ID </w:t>
       </w:r>
       <w:r>
         <w:rPr>
@@ -8178,7 +8885,19 @@
         <w:rPr>
           <w:rFonts w:ascii="Palatino Linotype" w:hAnsi="Palatino Linotype"/>
         </w:rPr>
-        <w:t xml:space="preserve">BBP's instantaneous GET and fast contextual traversal is </w:t>
+        <w:t xml:space="preserve">BBP's instantaneous </w:t>
+      </w:r>
+      <w:r>
+        <w:rPr>
+          <w:rFonts w:ascii="Courier New" w:hAnsi="Courier New" w:cs="Courier New"/>
+        </w:rPr>
+        <w:t>GET</w:t>
+      </w:r>
+      <w:r>
+        <w:rPr>
+          <w:rFonts w:ascii="Palatino Linotype" w:hAnsi="Palatino Linotype"/>
+        </w:rPr>
+        <w:t xml:space="preserve"> and fast contextual traversal is </w:t>
       </w:r>
       <w:r>
         <w:rPr>
@@ -8274,7 +8993,21 @@
         <w:rPr>
           <w:rFonts w:ascii="Palatino Linotype" w:hAnsi="Palatino Linotype"/>
         </w:rPr>
-        <w:t xml:space="preserve"> triggers a swap-and-pop. This map acts as a translation layer so the server never needs to scan the vector to find the item with a given ID.</w:t>
+        <w:t xml:space="preserve"> triggers a swap-and-pop. This map acts as a translation </w:t>
+      </w:r>
+      <w:proofErr w:type="gramStart"/>
+      <w:r>
+        <w:rPr>
+          <w:rFonts w:ascii="Palatino Linotype" w:hAnsi="Palatino Linotype"/>
+        </w:rPr>
+        <w:t>layer</w:t>
+      </w:r>
+      <w:proofErr w:type="gramEnd"/>
+      <w:r>
+        <w:rPr>
+          <w:rFonts w:ascii="Palatino Linotype" w:hAnsi="Palatino Linotype"/>
+        </w:rPr>
+        <w:t xml:space="preserve"> so the server never needs to scan the vector to find the item with a given ID.</w:t>
       </w:r>
       <w:r>
         <w:rPr>
@@ -8306,11 +9039,19 @@
         </w:rPr>
         <w:t xml:space="preserve"> </w:t>
       </w:r>
-      <w:r>
-        <w:rPr>
-          <w:rFonts w:ascii="Palatino Linotype" w:hAnsi="Palatino Linotype"/>
-        </w:rPr>
-        <w:t xml:space="preserve">O(1) average lookup for </w:t>
+      <w:proofErr w:type="gramStart"/>
+      <w:r>
+        <w:rPr>
+          <w:rFonts w:ascii="Palatino Linotype" w:hAnsi="Palatino Linotype"/>
+        </w:rPr>
+        <w:t>O(</w:t>
+      </w:r>
+      <w:proofErr w:type="gramEnd"/>
+      <w:r>
+        <w:rPr>
+          <w:rFonts w:ascii="Palatino Linotype" w:hAnsi="Palatino Linotype"/>
+        </w:rPr>
+        <w:t xml:space="preserve">1) average lookup for </w:t>
       </w:r>
       <w:r>
         <w:rPr>
@@ -8424,7 +9165,21 @@
         <w:rPr>
           <w:rFonts w:ascii="Palatino Linotype" w:hAnsi="Palatino Linotype"/>
         </w:rPr>
-        <w:t xml:space="preserve"> retrieves items in O(1) by:</w:t>
+        <w:t xml:space="preserve"> retrieves items in </w:t>
+      </w:r>
+      <w:proofErr w:type="gramStart"/>
+      <w:r>
+        <w:rPr>
+          <w:rFonts w:ascii="Palatino Linotype" w:hAnsi="Palatino Linotype"/>
+        </w:rPr>
+        <w:t>O(</w:t>
+      </w:r>
+      <w:proofErr w:type="gramEnd"/>
+      <w:r>
+        <w:rPr>
+          <w:rFonts w:ascii="Palatino Linotype" w:hAnsi="Palatino Linotype"/>
+        </w:rPr>
+        <w:t>1) by:</w:t>
       </w:r>
     </w:p>
     <w:p>
@@ -8453,8 +9208,16 @@
         <w:rPr>
           <w:rFonts w:ascii="Palatino Linotype" w:hAnsi="Palatino Linotype"/>
         </w:rPr>
-        <w:t>[id];</w:t>
-      </w:r>
+        <w:t>[id</w:t>
+      </w:r>
+      <w:proofErr w:type="gramStart"/>
+      <w:r>
+        <w:rPr>
+          <w:rFonts w:ascii="Palatino Linotype" w:hAnsi="Palatino Linotype"/>
+        </w:rPr>
+        <w:t>];</w:t>
+      </w:r>
+      <w:proofErr w:type="gramEnd"/>
     </w:p>
     <w:p>
       <w:pPr>
@@ -8468,8 +9231,16 @@
         <w:rPr>
           <w:rFonts w:ascii="Palatino Linotype" w:hAnsi="Palatino Linotype"/>
         </w:rPr>
-        <w:t>item = items[index];</w:t>
-      </w:r>
+        <w:t>item = items[index</w:t>
+      </w:r>
+      <w:proofErr w:type="gramStart"/>
+      <w:r>
+        <w:rPr>
+          <w:rFonts w:ascii="Palatino Linotype" w:hAnsi="Palatino Linotype"/>
+        </w:rPr>
+        <w:t>];</w:t>
+      </w:r>
+      <w:proofErr w:type="gramEnd"/>
     </w:p>
     <w:p>
       <w:pPr>
@@ -8600,7 +9371,25 @@
           <w:b/>
           <w:bCs/>
         </w:rPr>
-        <w:t>) – O(1) Deletion and Duplicate Detection</w:t>
+        <w:t xml:space="preserve">) – </w:t>
+      </w:r>
+      <w:proofErr w:type="gramStart"/>
+      <w:r>
+        <w:rPr>
+          <w:rFonts w:ascii="Palatino Linotype" w:hAnsi="Palatino Linotype"/>
+          <w:b/>
+          <w:bCs/>
+        </w:rPr>
+        <w:t>O(</w:t>
+      </w:r>
+      <w:proofErr w:type="gramEnd"/>
+      <w:r>
+        <w:rPr>
+          <w:rFonts w:ascii="Palatino Linotype" w:hAnsi="Palatino Linotype"/>
+          <w:b/>
+          <w:bCs/>
+        </w:rPr>
+        <w:t>1) Deletion and Duplicate Detection</w:t>
       </w:r>
       <w:r>
         <w:rPr>
@@ -8673,11 +9462,19 @@
         </w:rPr>
         <w:t xml:space="preserve">By utilizing a hash set, uniqueness, </w:t>
       </w:r>
-      <w:r>
-        <w:rPr>
-          <w:rFonts w:ascii="Palatino Linotype" w:hAnsi="Palatino Linotype"/>
-        </w:rPr>
-        <w:t>O(1) average-case lookup</w:t>
+      <w:proofErr w:type="gramStart"/>
+      <w:r>
+        <w:rPr>
+          <w:rFonts w:ascii="Palatino Linotype" w:hAnsi="Palatino Linotype"/>
+        </w:rPr>
+        <w:t>O(</w:t>
+      </w:r>
+      <w:proofErr w:type="gramEnd"/>
+      <w:r>
+        <w:rPr>
+          <w:rFonts w:ascii="Palatino Linotype" w:hAnsi="Palatino Linotype"/>
+        </w:rPr>
+        <w:t>1) average-case lookup</w:t>
       </w:r>
       <w:r>
         <w:rPr>
@@ -8891,7 +9688,25 @@
           <w:b/>
           <w:bCs/>
         </w:rPr>
-        <w:t>) – O(1) Append, O(k) LIST</w:t>
+        <w:t xml:space="preserve">) – </w:t>
+      </w:r>
+      <w:proofErr w:type="gramStart"/>
+      <w:r>
+        <w:rPr>
+          <w:rFonts w:ascii="Palatino Linotype" w:hAnsi="Palatino Linotype"/>
+          <w:b/>
+          <w:bCs/>
+        </w:rPr>
+        <w:t>O(</w:t>
+      </w:r>
+      <w:proofErr w:type="gramEnd"/>
+      <w:r>
+        <w:rPr>
+          <w:rFonts w:ascii="Palatino Linotype" w:hAnsi="Palatino Linotype"/>
+          <w:b/>
+          <w:bCs/>
+        </w:rPr>
+        <w:t>1) Append, O(k) LIST</w:t>
       </w:r>
     </w:p>
     <w:p>
@@ -8925,11 +9740,33 @@
           <w:rFonts w:ascii="Palatino Linotype" w:hAnsi="Palatino Linotype"/>
         </w:rPr>
       </w:pPr>
-      <w:r>
-        <w:rPr>
-          <w:rFonts w:ascii="Courier New" w:hAnsi="Courier New" w:cs="Courier New"/>
-        </w:rPr>
-        <w:t>std::array&lt;std::vector&lt;int&gt;,</w:t>
+      <w:proofErr w:type="gramStart"/>
+      <w:r>
+        <w:rPr>
+          <w:rFonts w:ascii="Courier New" w:hAnsi="Courier New" w:cs="Courier New"/>
+        </w:rPr>
+        <w:t>std::</w:t>
+      </w:r>
+      <w:proofErr w:type="gramEnd"/>
+      <w:r>
+        <w:rPr>
+          <w:rFonts w:ascii="Courier New" w:hAnsi="Courier New" w:cs="Courier New"/>
+        </w:rPr>
+        <w:t>array&lt;</w:t>
+      </w:r>
+      <w:proofErr w:type="gramStart"/>
+      <w:r>
+        <w:rPr>
+          <w:rFonts w:ascii="Courier New" w:hAnsi="Courier New" w:cs="Courier New"/>
+        </w:rPr>
+        <w:t>std::</w:t>
+      </w:r>
+      <w:proofErr w:type="gramEnd"/>
+      <w:r>
+        <w:rPr>
+          <w:rFonts w:ascii="Courier New" w:hAnsi="Courier New" w:cs="Courier New"/>
+        </w:rPr>
+        <w:t>vector&lt;int&gt;,</w:t>
       </w:r>
       <w:r>
         <w:rPr>
@@ -8937,11 +9774,19 @@
         </w:rPr>
         <w:t xml:space="preserve"> </w:t>
       </w:r>
-      <w:r>
-        <w:rPr>
-          <w:rFonts w:ascii="Courier New" w:hAnsi="Courier New" w:cs="Courier New"/>
-        </w:rPr>
-        <w:t xml:space="preserve">ItemType::Count&gt; </w:t>
+      <w:proofErr w:type="gramStart"/>
+      <w:r>
+        <w:rPr>
+          <w:rFonts w:ascii="Courier New" w:hAnsi="Courier New" w:cs="Courier New"/>
+        </w:rPr>
+        <w:t>ItemType::</w:t>
+      </w:r>
+      <w:proofErr w:type="gramEnd"/>
+      <w:r>
+        <w:rPr>
+          <w:rFonts w:ascii="Courier New" w:hAnsi="Courier New" w:cs="Courier New"/>
+        </w:rPr>
+        <w:t xml:space="preserve">Count&gt; </w:t>
       </w:r>
       <w:proofErr w:type="spellStart"/>
       <w:r>
@@ -8962,7 +9807,21 @@
         <w:rPr>
           <w:rFonts w:ascii="Palatino Linotype" w:hAnsi="Palatino Linotype"/>
         </w:rPr>
-        <w:t>Each bucket is a vector of item IDs belonging to that type.</w:t>
+        <w:t xml:space="preserve">Each bucket is a vector </w:t>
+      </w:r>
+      <w:proofErr w:type="gramStart"/>
+      <w:r>
+        <w:rPr>
+          <w:rFonts w:ascii="Palatino Linotype" w:hAnsi="Palatino Linotype"/>
+        </w:rPr>
+        <w:t>of item</w:t>
+      </w:r>
+      <w:proofErr w:type="gramEnd"/>
+      <w:r>
+        <w:rPr>
+          <w:rFonts w:ascii="Palatino Linotype" w:hAnsi="Palatino Linotype"/>
+        </w:rPr>
+        <w:t xml:space="preserve"> IDs belonging to that type.</w:t>
       </w:r>
     </w:p>
     <w:p>
@@ -9051,7 +9910,21 @@
         <w:rPr>
           <w:rFonts w:ascii="Palatino Linotype" w:hAnsi="Palatino Linotype"/>
         </w:rPr>
-        <w:t xml:space="preserve"> is O(1)</w:t>
+        <w:t xml:space="preserve"> is </w:t>
+      </w:r>
+      <w:proofErr w:type="gramStart"/>
+      <w:r>
+        <w:rPr>
+          <w:rFonts w:ascii="Palatino Linotype" w:hAnsi="Palatino Linotype"/>
+        </w:rPr>
+        <w:t>O(</w:t>
+      </w:r>
+      <w:proofErr w:type="gramEnd"/>
+      <w:r>
+        <w:rPr>
+          <w:rFonts w:ascii="Palatino Linotype" w:hAnsi="Palatino Linotype"/>
+        </w:rPr>
+        <w:t>1)</w:t>
       </w:r>
       <w:r>
         <w:rPr>
@@ -9203,7 +10076,25 @@
           <w:b/>
           <w:bCs/>
         </w:rPr>
-        <w:t>) – O(1) Graph Operations</w:t>
+        <w:t xml:space="preserve">) – </w:t>
+      </w:r>
+      <w:proofErr w:type="gramStart"/>
+      <w:r>
+        <w:rPr>
+          <w:rFonts w:ascii="Palatino Linotype" w:hAnsi="Palatino Linotype"/>
+          <w:b/>
+          <w:bCs/>
+        </w:rPr>
+        <w:t>O(</w:t>
+      </w:r>
+      <w:proofErr w:type="gramEnd"/>
+      <w:r>
+        <w:rPr>
+          <w:rFonts w:ascii="Palatino Linotype" w:hAnsi="Palatino Linotype"/>
+          <w:b/>
+          <w:bCs/>
+        </w:rPr>
+        <w:t>1) Graph Operations</w:t>
       </w:r>
     </w:p>
     <w:p>
@@ -9251,8 +10142,16 @@
         <w:rPr>
           <w:rFonts w:ascii="Courier New" w:hAnsi="Courier New" w:cs="Courier New"/>
         </w:rPr>
-        <w:t>&lt;int&gt;&gt; adj;</w:t>
-      </w:r>
+        <w:t xml:space="preserve">&lt;int&gt;&gt; </w:t>
+      </w:r>
+      <w:proofErr w:type="gramStart"/>
+      <w:r>
+        <w:rPr>
+          <w:rFonts w:ascii="Courier New" w:hAnsi="Courier New" w:cs="Courier New"/>
+        </w:rPr>
+        <w:t>adj;</w:t>
+      </w:r>
+      <w:proofErr w:type="gramEnd"/>
     </w:p>
     <w:p>
       <w:pPr>
@@ -9344,11 +10243,19 @@
         </w:rPr>
         <w:t xml:space="preserve">because it offers </w:t>
       </w:r>
-      <w:r>
-        <w:rPr>
-          <w:rFonts w:ascii="Palatino Linotype" w:hAnsi="Palatino Linotype"/>
-        </w:rPr>
-        <w:t>O(1) insertion for new links</w:t>
+      <w:proofErr w:type="gramStart"/>
+      <w:r>
+        <w:rPr>
+          <w:rFonts w:ascii="Palatino Linotype" w:hAnsi="Palatino Linotype"/>
+        </w:rPr>
+        <w:t>O(</w:t>
+      </w:r>
+      <w:proofErr w:type="gramEnd"/>
+      <w:r>
+        <w:rPr>
+          <w:rFonts w:ascii="Palatino Linotype" w:hAnsi="Palatino Linotype"/>
+        </w:rPr>
+        <w:t>1) insertion for new links</w:t>
       </w:r>
       <w:r>
         <w:rPr>
@@ -9356,11 +10263,19 @@
         </w:rPr>
         <w:t xml:space="preserve">, </w:t>
       </w:r>
-      <w:r>
-        <w:rPr>
-          <w:rFonts w:ascii="Palatino Linotype" w:hAnsi="Palatino Linotype"/>
-        </w:rPr>
-        <w:t>O(1) duplicate link detection</w:t>
+      <w:proofErr w:type="gramStart"/>
+      <w:r>
+        <w:rPr>
+          <w:rFonts w:ascii="Palatino Linotype" w:hAnsi="Palatino Linotype"/>
+        </w:rPr>
+        <w:t>O(</w:t>
+      </w:r>
+      <w:proofErr w:type="gramEnd"/>
+      <w:r>
+        <w:rPr>
+          <w:rFonts w:ascii="Palatino Linotype" w:hAnsi="Palatino Linotype"/>
+        </w:rPr>
+        <w:t>1) duplicate link detection</w:t>
       </w:r>
       <w:r>
         <w:rPr>
@@ -9368,11 +10283,19 @@
         </w:rPr>
         <w:t xml:space="preserve">, </w:t>
       </w:r>
-      <w:r>
-        <w:rPr>
-          <w:rFonts w:ascii="Palatino Linotype" w:hAnsi="Palatino Linotype"/>
-        </w:rPr>
-        <w:t>O(1) neighbor lookup</w:t>
+      <w:proofErr w:type="gramStart"/>
+      <w:r>
+        <w:rPr>
+          <w:rFonts w:ascii="Palatino Linotype" w:hAnsi="Palatino Linotype"/>
+        </w:rPr>
+        <w:t>O(</w:t>
+      </w:r>
+      <w:proofErr w:type="gramEnd"/>
+      <w:r>
+        <w:rPr>
+          <w:rFonts w:ascii="Palatino Linotype" w:hAnsi="Palatino Linotype"/>
+        </w:rPr>
+        <w:t>1) neighbor lookup</w:t>
       </w:r>
       <w:r>
         <w:rPr>
@@ -9402,7 +10325,35 @@
         <w:rPr>
           <w:rFonts w:ascii="Palatino Linotype" w:hAnsi="Palatino Linotype"/>
         </w:rPr>
-        <w:t xml:space="preserve"> checks for preexisting edges instantly and inserts new edges in O(1)</w:t>
+        <w:t xml:space="preserve"> </w:t>
+      </w:r>
+      <w:proofErr w:type="gramStart"/>
+      <w:r>
+        <w:rPr>
+          <w:rFonts w:ascii="Palatino Linotype" w:hAnsi="Palatino Linotype"/>
+        </w:rPr>
+        <w:t>checks for</w:t>
+      </w:r>
+      <w:proofErr w:type="gramEnd"/>
+      <w:r>
+        <w:rPr>
+          <w:rFonts w:ascii="Palatino Linotype" w:hAnsi="Palatino Linotype"/>
+        </w:rPr>
+        <w:t xml:space="preserve"> preexisting edges instantly and inserts new edges in </w:t>
+      </w:r>
+      <w:proofErr w:type="gramStart"/>
+      <w:r>
+        <w:rPr>
+          <w:rFonts w:ascii="Palatino Linotype" w:hAnsi="Palatino Linotype"/>
+        </w:rPr>
+        <w:t>O(</w:t>
+      </w:r>
+      <w:proofErr w:type="gramEnd"/>
+      <w:r>
+        <w:rPr>
+          <w:rFonts w:ascii="Palatino Linotype" w:hAnsi="Palatino Linotype"/>
+        </w:rPr>
+        <w:t>1)</w:t>
       </w:r>
       <w:r>
         <w:rPr>
@@ -9420,13 +10371,27 @@
         <w:rPr>
           <w:rFonts w:ascii="Palatino Linotype" w:hAnsi="Palatino Linotype"/>
         </w:rPr>
-        <w:t xml:space="preserve"> retrieves neighbors in O(deg(node)) time</w:t>
-      </w:r>
-      <w:r>
-        <w:rPr>
-          <w:rFonts w:ascii="Palatino Linotype" w:hAnsi="Palatino Linotype"/>
-        </w:rPr>
-        <w:t xml:space="preserve">, and </w:t>
+        <w:t xml:space="preserve"> retrieves neighbors in O(deg(node)) </w:t>
+      </w:r>
+      <w:proofErr w:type="gramStart"/>
+      <w:r>
+        <w:rPr>
+          <w:rFonts w:ascii="Palatino Linotype" w:hAnsi="Palatino Linotype"/>
+        </w:rPr>
+        <w:t>time</w:t>
+      </w:r>
+      <w:r>
+        <w:rPr>
+          <w:rFonts w:ascii="Palatino Linotype" w:hAnsi="Palatino Linotype"/>
+        </w:rPr>
+        <w:t>, and</w:t>
+      </w:r>
+      <w:proofErr w:type="gramEnd"/>
+      <w:r>
+        <w:rPr>
+          <w:rFonts w:ascii="Palatino Linotype" w:hAnsi="Palatino Linotype"/>
+        </w:rPr>
+        <w:t xml:space="preserve"> </w:t>
       </w:r>
       <w:r>
         <w:rPr>
@@ -9705,11 +10670,19 @@
                 <w:rFonts w:ascii="Palatino Linotype" w:hAnsi="Palatino Linotype"/>
               </w:rPr>
             </w:pPr>
+            <w:proofErr w:type="gramStart"/>
             <w:r>
               <w:rPr>
                 <w:rFonts w:ascii="Palatino Linotype" w:hAnsi="Palatino Linotype"/>
               </w:rPr>
-              <w:t>O(1) append</w:t>
+              <w:t>O(</w:t>
+            </w:r>
+            <w:proofErr w:type="gramEnd"/>
+            <w:r>
+              <w:rPr>
+                <w:rFonts w:ascii="Palatino Linotype" w:hAnsi="Palatino Linotype"/>
+              </w:rPr>
+              <w:t>1) append</w:t>
             </w:r>
           </w:p>
         </w:tc>
@@ -9725,11 +10698,19 @@
                 <w:rFonts w:ascii="Palatino Linotype" w:hAnsi="Palatino Linotype"/>
               </w:rPr>
             </w:pPr>
+            <w:proofErr w:type="gramStart"/>
             <w:r>
               <w:rPr>
                 <w:rFonts w:ascii="Palatino Linotype" w:hAnsi="Palatino Linotype"/>
               </w:rPr>
-              <w:t>O(1) assign</w:t>
+              <w:t>O(</w:t>
+            </w:r>
+            <w:proofErr w:type="gramEnd"/>
+            <w:r>
+              <w:rPr>
+                <w:rFonts w:ascii="Palatino Linotype" w:hAnsi="Palatino Linotype"/>
+              </w:rPr>
+              <w:t>1) assign</w:t>
             </w:r>
           </w:p>
         </w:tc>
@@ -9745,11 +10726,19 @@
                 <w:rFonts w:ascii="Palatino Linotype" w:hAnsi="Palatino Linotype"/>
               </w:rPr>
             </w:pPr>
+            <w:proofErr w:type="gramStart"/>
             <w:r>
               <w:rPr>
                 <w:rFonts w:ascii="Palatino Linotype" w:hAnsi="Palatino Linotype"/>
               </w:rPr>
-              <w:t xml:space="preserve">O(1) </w:t>
+              <w:t>O(</w:t>
+            </w:r>
+            <w:proofErr w:type="gramEnd"/>
+            <w:r>
+              <w:rPr>
+                <w:rFonts w:ascii="Palatino Linotype" w:hAnsi="Palatino Linotype"/>
+              </w:rPr>
+              <w:t xml:space="preserve">1) </w:t>
             </w:r>
             <w:proofErr w:type="spellStart"/>
             <w:r>
@@ -9858,11 +10847,19 @@
                 <w:rFonts w:ascii="Palatino Linotype" w:hAnsi="Palatino Linotype"/>
               </w:rPr>
             </w:pPr>
+            <w:proofErr w:type="gramStart"/>
             <w:r>
               <w:rPr>
                 <w:rFonts w:ascii="Palatino Linotype" w:hAnsi="Palatino Linotype"/>
               </w:rPr>
-              <w:t xml:space="preserve">O(1) </w:t>
+              <w:t>O(</w:t>
+            </w:r>
+            <w:proofErr w:type="gramEnd"/>
+            <w:r>
+              <w:rPr>
+                <w:rFonts w:ascii="Palatino Linotype" w:hAnsi="Palatino Linotype"/>
+              </w:rPr>
+              <w:t xml:space="preserve">1) </w:t>
             </w:r>
             <w:r>
               <w:rPr>
@@ -9890,11 +10887,19 @@
                 <w:rFonts w:ascii="Palatino Linotype" w:hAnsi="Palatino Linotype"/>
               </w:rPr>
             </w:pPr>
+            <w:proofErr w:type="gramStart"/>
             <w:r>
               <w:rPr>
                 <w:rFonts w:ascii="Palatino Linotype" w:hAnsi="Palatino Linotype"/>
               </w:rPr>
-              <w:t>O(1) dereference</w:t>
+              <w:t>O(</w:t>
+            </w:r>
+            <w:proofErr w:type="gramEnd"/>
+            <w:r>
+              <w:rPr>
+                <w:rFonts w:ascii="Palatino Linotype" w:hAnsi="Palatino Linotype"/>
+              </w:rPr>
+              <w:t>1) dereference</w:t>
             </w:r>
           </w:p>
         </w:tc>
@@ -10015,11 +11020,19 @@
                 <w:rFonts w:ascii="Palatino Linotype" w:hAnsi="Palatino Linotype"/>
               </w:rPr>
             </w:pPr>
+            <w:proofErr w:type="gramStart"/>
             <w:r>
               <w:rPr>
                 <w:rFonts w:ascii="Palatino Linotype" w:hAnsi="Palatino Linotype"/>
               </w:rPr>
-              <w:t>O(1) access per id</w:t>
+              <w:t>O(</w:t>
+            </w:r>
+            <w:proofErr w:type="gramEnd"/>
+            <w:r>
+              <w:rPr>
+                <w:rFonts w:ascii="Palatino Linotype" w:hAnsi="Palatino Linotype"/>
+              </w:rPr>
+              <w:t>1) access per id</w:t>
             </w:r>
           </w:p>
         </w:tc>
@@ -10410,11 +11423,19 @@
                 <w:rFonts w:ascii="Palatino Linotype" w:hAnsi="Palatino Linotype"/>
               </w:rPr>
             </w:pPr>
+            <w:proofErr w:type="gramStart"/>
             <w:r>
               <w:rPr>
                 <w:rFonts w:ascii="Palatino Linotype" w:hAnsi="Palatino Linotype"/>
               </w:rPr>
-              <w:t>O(1) edge ops</w:t>
+              <w:t>O(</w:t>
+            </w:r>
+            <w:proofErr w:type="gramEnd"/>
+            <w:r>
+              <w:rPr>
+                <w:rFonts w:ascii="Palatino Linotype" w:hAnsi="Palatino Linotype"/>
+              </w:rPr>
+              <w:t>1) edge ops</w:t>
             </w:r>
           </w:p>
         </w:tc>
@@ -10925,6 +11946,7 @@
               <w:t>Undirected edges stored as canonical (</w:t>
             </w:r>
             <w:proofErr w:type="spellStart"/>
+            <w:proofErr w:type="gramStart"/>
             <w:r>
               <w:rPr>
                 <w:rFonts w:ascii="Palatino Linotype" w:hAnsi="Palatino Linotype"/>
@@ -10932,6 +11954,7 @@
               <w:t>min,max</w:t>
             </w:r>
             <w:proofErr w:type="spellEnd"/>
+            <w:proofErr w:type="gramEnd"/>
             <w:r>
               <w:rPr>
                 <w:rFonts w:ascii="Palatino Linotype" w:hAnsi="Palatino Linotype"/>
@@ -11029,7 +12052,21 @@
         <w:rPr>
           <w:rFonts w:ascii="Palatino Linotype" w:hAnsi="Palatino Linotype"/>
         </w:rPr>
-        <w:t>Ensures storage remains valid even with multiline bodies or delimiter characters.</w:t>
+        <w:t xml:space="preserve">Ensures storage remains valid even with multiline bodies or </w:t>
+      </w:r>
+      <w:proofErr w:type="gramStart"/>
+      <w:r>
+        <w:rPr>
+          <w:rFonts w:ascii="Palatino Linotype" w:hAnsi="Palatino Linotype"/>
+        </w:rPr>
+        <w:t>delimiter</w:t>
+      </w:r>
+      <w:proofErr w:type="gramEnd"/>
+      <w:r>
+        <w:rPr>
+          <w:rFonts w:ascii="Palatino Linotype" w:hAnsi="Palatino Linotype"/>
+        </w:rPr>
+        <w:t xml:space="preserve"> characters.</w:t>
       </w:r>
     </w:p>
     <w:p>
@@ -11086,13 +12123,27 @@
         <w:rPr>
           <w:rFonts w:ascii="Palatino Linotype" w:hAnsi="Palatino Linotype"/>
         </w:rPr>
-        <w:t xml:space="preserve"> to g</w:t>
-      </w:r>
-      <w:r>
-        <w:rPr>
-          <w:rFonts w:ascii="Palatino Linotype" w:hAnsi="Palatino Linotype"/>
-        </w:rPr>
-        <w:t>uarantees consistency</w:t>
+        <w:t xml:space="preserve"> to </w:t>
+      </w:r>
+      <w:proofErr w:type="gramStart"/>
+      <w:r>
+        <w:rPr>
+          <w:rFonts w:ascii="Palatino Linotype" w:hAnsi="Palatino Linotype"/>
+        </w:rPr>
+        <w:t>g</w:t>
+      </w:r>
+      <w:r>
+        <w:rPr>
+          <w:rFonts w:ascii="Palatino Linotype" w:hAnsi="Palatino Linotype"/>
+        </w:rPr>
+        <w:t>uarantees</w:t>
+      </w:r>
+      <w:proofErr w:type="gramEnd"/>
+      <w:r>
+        <w:rPr>
+          <w:rFonts w:ascii="Palatino Linotype" w:hAnsi="Palatino Linotype"/>
+        </w:rPr>
+        <w:t xml:space="preserve"> consistency</w:t>
       </w:r>
       <w:r>
         <w:rPr>
@@ -11161,6 +12212,7 @@
         </w:rPr>
       </w:pPr>
       <w:proofErr w:type="spellStart"/>
+      <w:proofErr w:type="gramStart"/>
       <w:r>
         <w:rPr>
           <w:rFonts w:ascii="Palatino Linotype" w:hAnsi="Palatino Linotype"/>
@@ -11172,7 +12224,14 @@
         <w:rPr>
           <w:rFonts w:ascii="Palatino Linotype" w:hAnsi="Palatino Linotype"/>
         </w:rPr>
-        <w:t>() reconstructs:</w:t>
+        <w:t>(</w:t>
+      </w:r>
+      <w:proofErr w:type="gramEnd"/>
+      <w:r>
+        <w:rPr>
+          <w:rFonts w:ascii="Palatino Linotype" w:hAnsi="Palatino Linotype"/>
+        </w:rPr>
+        <w:t>) reconstructs:</w:t>
       </w:r>
     </w:p>
     <w:p>
@@ -11287,6 +12346,7 @@
         </w:rPr>
       </w:pPr>
       <w:proofErr w:type="spellStart"/>
+      <w:proofErr w:type="gramStart"/>
       <w:r>
         <w:rPr>
           <w:rFonts w:ascii="Palatino Linotype" w:hAnsi="Palatino Linotype"/>
@@ -11298,7 +12358,14 @@
         <w:rPr>
           <w:rFonts w:ascii="Palatino Linotype" w:hAnsi="Palatino Linotype"/>
         </w:rPr>
-        <w:t>() reconstructs:</w:t>
+        <w:t>(</w:t>
+      </w:r>
+      <w:proofErr w:type="gramEnd"/>
+      <w:r>
+        <w:rPr>
+          <w:rFonts w:ascii="Palatino Linotype" w:hAnsi="Palatino Linotype"/>
+        </w:rPr>
+        <w:t>) reconstructs:</w:t>
       </w:r>
     </w:p>
     <w:p>
@@ -11349,13 +12416,23 @@
         </w:rPr>
         <w:t xml:space="preserve">This produces a </w:t>
       </w:r>
-      <w:r>
-        <w:rPr>
-          <w:rFonts w:ascii="Palatino Linotype" w:hAnsi="Palatino Linotype"/>
-          <w:b/>
-          <w:bCs/>
-        </w:rPr>
-        <w:t>fully-indexed knowledge graph</w:t>
+      <w:proofErr w:type="gramStart"/>
+      <w:r>
+        <w:rPr>
+          <w:rFonts w:ascii="Palatino Linotype" w:hAnsi="Palatino Linotype"/>
+          <w:b/>
+          <w:bCs/>
+        </w:rPr>
+        <w:t>fully-indexed</w:t>
+      </w:r>
+      <w:proofErr w:type="gramEnd"/>
+      <w:r>
+        <w:rPr>
+          <w:rFonts w:ascii="Palatino Linotype" w:hAnsi="Palatino Linotype"/>
+          <w:b/>
+          <w:bCs/>
+        </w:rPr>
+        <w:t xml:space="preserve"> knowledge graph</w:t>
       </w:r>
       <w:r>
         <w:rPr>

</xml_diff>